<commit_message>
page 2 almost done
</commit_message>
<xml_diff>
--- a/Section_4_Application/Week8_Experiment/Week8_Mininet.docx
+++ b/Section_4_Application/Week8_Experiment/Week8_Mininet.docx
@@ -307,6 +307,19 @@
     </w:p>
     <w:p>
       <w:pPr>
+        <w:pStyle w:val="Heading2"/>
+      </w:pPr>
+      <w:r>
+        <w:t xml:space="preserve">Application through </w:t>
+      </w:r>
+      <w:proofErr w:type="spellStart"/>
+      <w:r>
+        <w:t>Mininet</w:t>
+      </w:r>
+      <w:proofErr w:type="spellEnd"/>
+    </w:p>
+    <w:p>
+      <w:pPr>
         <w:ind w:firstLine="720"/>
       </w:pPr>
       <w:r>
@@ -360,7 +373,11 @@
       </w:r>
       <w:proofErr w:type="spellEnd"/>
       <w:r>
-        <w:t xml:space="preserve"> could start two copies of the Secure Shell Daemon (</w:t>
+        <w:t xml:space="preserve"> could start two </w:t>
+      </w:r>
+      <w:r>
+        <w:lastRenderedPageBreak/>
+        <w:t>copies of the Secure Shell Daemon (</w:t>
       </w:r>
       <w:proofErr w:type="spellStart"/>
       <w:r>
@@ -368,11 +385,7 @@
       </w:r>
       <w:proofErr w:type="spellEnd"/>
       <w:r>
-        <w:t xml:space="preserve">) and bind them to addresses 10.10.10.10 and </w:t>
-      </w:r>
-      <w:r>
-        <w:lastRenderedPageBreak/>
-        <w:t>20.20.20.20</w:t>
+        <w:t>) and bind them to addresses 10.10.10.10 and 20.20.20.20</w:t>
       </w:r>
       <w:sdt>
         <w:sdtPr>
@@ -408,6 +421,14 @@
       </w:r>
       <w:r>
         <w:t xml:space="preserve"> to experiment on large topologies using a single server.</w:t>
+      </w:r>
+    </w:p>
+    <w:p>
+      <w:pPr>
+        <w:pStyle w:val="Heading2"/>
+      </w:pPr>
+      <w:r>
+        <w:t>Defining Topologies</w:t>
       </w:r>
     </w:p>
     <w:p>
@@ -1799,7 +1820,7 @@
 </file>
 
 <file path=customXml/itemProps1.xml><?xml version="1.0" encoding="utf-8"?>
-<ds:datastoreItem xmlns:ds="http://schemas.openxmlformats.org/officeDocument/2006/customXml" ds:itemID="{C0AB2341-9626-4CF2-A6D3-5E1146C3626C}">
+<ds:datastoreItem xmlns:ds="http://schemas.openxmlformats.org/officeDocument/2006/customXml" ds:itemID="{91B5B5AE-5333-4F54-B49E-32A2F4C4F7EA}">
   <ds:schemaRefs>
     <ds:schemaRef ds:uri="http://schemas.openxmlformats.org/officeDocument/2006/bibliography"/>
   </ds:schemaRefs>

</xml_diff>